<commit_message>
Updated Doc and Zip file for last commit
</commit_message>
<xml_diff>
--- a/K173654-E-A1.docx
+++ b/K173654-E-A1.docx
@@ -251,18 +251,18 @@
             <v:path o:extrusionok="f" gradientshapeok="t" o:connecttype="rect"/>
             <o:lock v:ext="edit" aspectratio="t"/>
           </v:shapetype>
-          <v:shape id="_x0000_i1029" type="#_x0000_t75" style="width:87pt;height:40.5pt" o:ole="">
+          <v:shape id="_x0000_i1025" type="#_x0000_t75" style="width:87pt;height:40.5pt" o:ole="">
             <v:imagedata r:id="rId6" o:title=""/>
           </v:shape>
-          <o:OLEObject Type="Embed" ProgID="Package" ShapeID="_x0000_i1029" DrawAspect="Content" ObjectID="_1614313873" r:id="rId7"/>
+          <o:OLEObject Type="Embed" ProgID="Package" ShapeID="_x0000_i1025" DrawAspect="Content" ObjectID="_1614350532" r:id="rId7"/>
         </w:object>
       </w:r>
       <w:r>
         <w:object w:dxaOrig="1545" w:dyaOrig="811">
-          <v:shape id="_x0000_i1030" type="#_x0000_t75" style="width:77.25pt;height:40.5pt" o:ole="">
+          <v:shape id="_x0000_i1026" type="#_x0000_t75" style="width:77.25pt;height:40.5pt" o:ole="">
             <v:imagedata r:id="rId8" o:title=""/>
           </v:shape>
-          <o:OLEObject Type="Embed" ProgID="Package" ShapeID="_x0000_i1030" DrawAspect="Content" ObjectID="_1614313874" r:id="rId9"/>
+          <o:OLEObject Type="Embed" ProgID="Package" ShapeID="_x0000_i1026" DrawAspect="Content" ObjectID="_1614350533" r:id="rId9"/>
         </w:object>
       </w:r>
     </w:p>
@@ -424,10 +424,10 @@
     <w:p>
       <w:r>
         <w:object w:dxaOrig="1426" w:dyaOrig="811">
-          <v:shape id="_x0000_i1031" type="#_x0000_t75" style="width:71.25pt;height:40.5pt" o:ole="">
+          <v:shape id="_x0000_i1037" type="#_x0000_t75" style="width:71.25pt;height:40.5pt" o:ole="">
             <v:imagedata r:id="rId12" o:title=""/>
           </v:shape>
-          <o:OLEObject Type="Embed" ProgID="Package" ShapeID="_x0000_i1031" DrawAspect="Content" ObjectID="_1614313875" r:id="rId13"/>
+          <o:OLEObject Type="Embed" ProgID="Package" ShapeID="_x0000_i1037" DrawAspect="Content" ObjectID="_1614350534" r:id="rId13"/>
         </w:object>
       </w:r>
     </w:p>
@@ -444,10 +444,10 @@
     <w:p>
       <w:r>
         <w:object w:dxaOrig="1845" w:dyaOrig="811">
-          <v:shape id="_x0000_i1032" type="#_x0000_t75" style="width:92.25pt;height:40.5pt" o:ole="">
+          <v:shape id="_x0000_i1028" type="#_x0000_t75" style="width:92.25pt;height:40.5pt" o:ole="">
             <v:imagedata r:id="rId14" o:title=""/>
           </v:shape>
-          <o:OLEObject Type="Embed" ProgID="Package" ShapeID="_x0000_i1032" DrawAspect="Content" ObjectID="_1614313876" r:id="rId15"/>
+          <o:OLEObject Type="Embed" ProgID="Package" ShapeID="_x0000_i1028" DrawAspect="Content" ObjectID="_1614350535" r:id="rId15"/>
         </w:object>
       </w:r>
     </w:p>
@@ -481,101 +481,100 @@
       </w:r>
       <w:r>
         <w:object w:dxaOrig="1906" w:dyaOrig="811">
-          <v:shape id="_x0000_i1033" type="#_x0000_t75" style="width:95.25pt;height:40.5pt" o:ole="">
+          <v:shape id="_x0000_i1029" type="#_x0000_t75" style="width:95.25pt;height:40.5pt" o:ole="">
             <v:imagedata r:id="rId16" o:title=""/>
           </v:shape>
-          <o:OLEObject Type="Embed" ProgID="Package" ShapeID="_x0000_i1033" DrawAspect="Content" ObjectID="_1614313877" r:id="rId17"/>
+          <o:OLEObject Type="Embed" ProgID="Package" ShapeID="_x0000_i1029" DrawAspect="Content" ObjectID="_1614350536" r:id="rId17"/>
         </w:object>
       </w:r>
       <w:r>
         <w:t>b)</w:t>
+      </w:r>
+      <w:r>
+        <w:object w:dxaOrig="1921" w:dyaOrig="811">
+          <v:shape id="_x0000_i1030" type="#_x0000_t75" style="width:96pt;height:40.5pt" o:ole="">
+            <v:imagedata r:id="rId18" o:title=""/>
+          </v:shape>
+          <o:OLEObject Type="Embed" ProgID="Package" ShapeID="_x0000_i1030" DrawAspect="Content" ObjectID="_1614350537" r:id="rId19"/>
+        </w:object>
+      </w:r>
+      <w:r>
+        <w:t>c)</w:t>
+      </w:r>
+      <w:r>
+        <w:object w:dxaOrig="1906" w:dyaOrig="811">
+          <v:shape id="_x0000_i1031" type="#_x0000_t75" style="width:95.25pt;height:40.5pt" o:ole="">
+            <v:imagedata r:id="rId20" o:title=""/>
+          </v:shape>
+          <o:OLEObject Type="Embed" ProgID="Package" ShapeID="_x0000_i1031" DrawAspect="Content" ObjectID="_1614350538" r:id="rId21"/>
+        </w:object>
+      </w:r>
+    </w:p>
+    <w:p>
+      <w:r>
+        <w:t xml:space="preserve">d) NO, bash doesn’t have pointers but it does have references that allow variables to be referenced indirectly. </w:t>
+      </w:r>
+      <w:r>
+        <w:t xml:space="preserve">In Bash (and other shells), you can get the values of array elements with the ${array[index]} notation, assign them with array[index]=... and get the number of elements in the array with ${#array[@]}. The expression inside the brackets is an arithmetic expression. </w:t>
+      </w:r>
+    </w:p>
+    <w:p>
+      <w:r>
+        <w:t>e)</w:t>
+      </w:r>
+      <w:r>
+        <w:object w:dxaOrig="1906" w:dyaOrig="811">
+          <v:shape id="_x0000_i1032" type="#_x0000_t75" style="width:95.25pt;height:40.5pt" o:ole="">
+            <v:imagedata r:id="rId22" o:title=""/>
+          </v:shape>
+          <o:OLEObject Type="Embed" ProgID="Package" ShapeID="_x0000_i1032" DrawAspect="Content" ObjectID="_1614350539" r:id="rId23"/>
+        </w:object>
+      </w:r>
+      <w:r>
+        <w:t>f)</w:t>
+      </w:r>
+      <w:r>
+        <w:object w:dxaOrig="1876" w:dyaOrig="811">
+          <v:shape id="_x0000_i1033" type="#_x0000_t75" style="width:93.75pt;height:40.5pt" o:ole="">
+            <v:imagedata r:id="rId24" o:title=""/>
+          </v:shape>
+          <o:OLEObject Type="Embed" ProgID="Package" ShapeID="_x0000_i1033" DrawAspect="Content" ObjectID="_1614350540" r:id="rId25"/>
+        </w:object>
+      </w:r>
+      <w:r>
+        <w:t>g)</w:t>
       </w:r>
       <w:r>
         <w:object w:dxaOrig="1921" w:dyaOrig="811">
           <v:shape id="_x0000_i1034" type="#_x0000_t75" style="width:96pt;height:40.5pt" o:ole="">
-            <v:imagedata r:id="rId18" o:title=""/>
-          </v:shape>
-          <o:OLEObject Type="Embed" ProgID="Package" ShapeID="_x0000_i1034" DrawAspect="Content" ObjectID="_1614313878" r:id="rId19"/>
-        </w:object>
-      </w:r>
-      <w:r>
-        <w:t>c)</w:t>
-      </w:r>
-      <w:r>
-        <w:object w:dxaOrig="1906" w:dyaOrig="811">
-          <v:shape id="_x0000_i1035" type="#_x0000_t75" style="width:95.25pt;height:40.5pt" o:ole="">
-            <v:imagedata r:id="rId20" o:title=""/>
-          </v:shape>
-          <o:OLEObject Type="Embed" ProgID="Package" ShapeID="_x0000_i1035" DrawAspect="Content" ObjectID="_1614313879" r:id="rId21"/>
-        </w:object>
-      </w:r>
-    </w:p>
-    <w:p>
-      <w:r>
-        <w:t xml:space="preserve">d) NO, bash doesn’t have pointers but it does have references that allow variables to be referenced indirectly. </w:t>
-      </w:r>
-      <w:r>
-        <w:t xml:space="preserve">In Bash (and other shells), you can get the values of array elements with the ${array[index]} notation, assign them with array[index]=... and get the number of elements in the array with ${#array[@]}. The expression inside the brackets is an arithmetic expression. </w:t>
-      </w:r>
-    </w:p>
-    <w:p>
-      <w:r>
-        <w:t>e)</w:t>
-      </w:r>
-      <w:r>
-        <w:object w:dxaOrig="1906" w:dyaOrig="811">
-          <v:shape id="_x0000_i1036" type="#_x0000_t75" style="width:95.25pt;height:40.5pt" o:ole="">
-            <v:imagedata r:id="rId22" o:title=""/>
-          </v:shape>
-          <o:OLEObject Type="Embed" ProgID="Package" ShapeID="_x0000_i1036" DrawAspect="Content" ObjectID="_1614313880" r:id="rId23"/>
-        </w:object>
-      </w:r>
-      <w:r>
-        <w:t>f)</w:t>
-      </w:r>
-      <w:r>
-        <w:object w:dxaOrig="1876" w:dyaOrig="811">
-          <v:shape id="_x0000_i1037" type="#_x0000_t75" style="width:93.75pt;height:40.5pt" o:ole="">
-            <v:imagedata r:id="rId24" o:title=""/>
-          </v:shape>
-          <o:OLEObject Type="Embed" ProgID="Package" ShapeID="_x0000_i1037" DrawAspect="Content" ObjectID="_1614313881" r:id="rId25"/>
-        </w:object>
-      </w:r>
-      <w:r>
-        <w:t>g)</w:t>
-      </w:r>
-      <w:r>
-        <w:object w:dxaOrig="1921" w:dyaOrig="811">
-          <v:shape id="_x0000_i1038" type="#_x0000_t75" style="width:96pt;height:40.5pt" o:ole="">
             <v:imagedata r:id="rId26" o:title=""/>
           </v:shape>
-          <o:OLEObject Type="Embed" ProgID="Package" ShapeID="_x0000_i1038" DrawAspect="Content" ObjectID="_1614313882" r:id="rId27"/>
+          <o:OLEObject Type="Embed" ProgID="Package" ShapeID="_x0000_i1034" DrawAspect="Content" ObjectID="_1614350541" r:id="rId27"/>
         </w:object>
       </w:r>
     </w:p>
-    <w:p>
+    <w:p/>
+    <w:p>
+      <w:pPr>
+        <w:pStyle w:val="Heading1"/>
+        <w:jc w:val="left"/>
+      </w:pPr>
+      <w:r>
+        <w:t>All code files:</w:t>
+      </w:r>
+    </w:p>
+    <w:p/>
+    <w:p>
+      <w:r>
+        <w:object w:dxaOrig="2070" w:dyaOrig="811">
+          <v:shape id="_x0000_i1039" type="#_x0000_t75" style="width:103.5pt;height:40.5pt" o:ole="">
+            <v:imagedata r:id="rId28" o:title=""/>
+          </v:shape>
+          <o:OLEObject Type="Embed" ProgID="Package" ShapeID="_x0000_i1039" DrawAspect="Content" ObjectID="_1614350542" r:id="rId29"/>
+        </w:object>
+      </w:r>
       <w:bookmarkStart w:id="8" w:name="_GoBack"/>
       <w:bookmarkEnd w:id="8"/>
-    </w:p>
-    <w:p>
-      <w:pPr>
-        <w:pStyle w:val="Heading1"/>
-        <w:jc w:val="left"/>
-      </w:pPr>
-      <w:r>
-        <w:t>All code files:</w:t>
-      </w:r>
-    </w:p>
-    <w:p/>
-    <w:p>
-      <w:r>
-        <w:object w:dxaOrig="2851" w:dyaOrig="811">
-          <v:shape id="_x0000_i1039" type="#_x0000_t75" style="width:142.5pt;height:40.5pt" o:ole="">
-            <v:imagedata r:id="rId28" o:title=""/>
-          </v:shape>
-          <o:OLEObject Type="Embed" ProgID="Package" ShapeID="_x0000_i1039" DrawAspect="Content" ObjectID="_1614313883" r:id="rId29"/>
-        </w:object>
-      </w:r>
     </w:p>
     <w:p/>
     <w:p>

</xml_diff>

<commit_message>
Added Shell files Of ProcessQ1 to Doc
</commit_message>
<xml_diff>
--- a/K173654-E-A1.docx
+++ b/K173654-E-A1.docx
@@ -254,7 +254,7 @@
           <v:shape id="_x0000_i1025" type="#_x0000_t75" style="width:87pt;height:40.5pt" o:ole="">
             <v:imagedata r:id="rId6" o:title=""/>
           </v:shape>
-          <o:OLEObject Type="Embed" ProgID="Package" ShapeID="_x0000_i1025" DrawAspect="Content" ObjectID="_1614350532" r:id="rId7"/>
+          <o:OLEObject Type="Embed" ProgID="Package" ShapeID="_x0000_i1025" DrawAspect="Content" ObjectID="_1614355685" r:id="rId7"/>
         </w:object>
       </w:r>
       <w:r>
@@ -262,7 +262,7 @@
           <v:shape id="_x0000_i1026" type="#_x0000_t75" style="width:77.25pt;height:40.5pt" o:ole="">
             <v:imagedata r:id="rId8" o:title=""/>
           </v:shape>
-          <o:OLEObject Type="Embed" ProgID="Package" ShapeID="_x0000_i1026" DrawAspect="Content" ObjectID="_1614350533" r:id="rId9"/>
+          <o:OLEObject Type="Embed" ProgID="Package" ShapeID="_x0000_i1026" DrawAspect="Content" ObjectID="_1614355686" r:id="rId9"/>
         </w:object>
       </w:r>
     </w:p>
@@ -424,12 +424,30 @@
     <w:p>
       <w:r>
         <w:object w:dxaOrig="1426" w:dyaOrig="811">
-          <v:shape id="_x0000_i1037" type="#_x0000_t75" style="width:71.25pt;height:40.5pt" o:ole="">
+          <v:shape id="_x0000_i1027" type="#_x0000_t75" style="width:71.25pt;height:40.5pt" o:ole="">
             <v:imagedata r:id="rId12" o:title=""/>
           </v:shape>
-          <o:OLEObject Type="Embed" ProgID="Package" ShapeID="_x0000_i1037" DrawAspect="Content" ObjectID="_1614350534" r:id="rId13"/>
+          <o:OLEObject Type="Embed" ProgID="Package" ShapeID="_x0000_i1027" DrawAspect="Content" ObjectID="_1614355687" r:id="rId13"/>
         </w:object>
       </w:r>
+      <w:r>
+        <w:object w:dxaOrig="1230" w:dyaOrig="811">
+          <v:shape id="_x0000_i1036" type="#_x0000_t75" style="width:61.5pt;height:40.5pt" o:ole="">
+            <v:imagedata r:id="rId14" o:title=""/>
+          </v:shape>
+          <o:OLEObject Type="Embed" ProgID="Package" ShapeID="_x0000_i1036" DrawAspect="Content" ObjectID="_1614355688" r:id="rId15"/>
+        </w:object>
+      </w:r>
+      <w:r>
+        <w:object w:dxaOrig="1815" w:dyaOrig="811">
+          <v:shape id="_x0000_i1037" type="#_x0000_t75" style="width:90.75pt;height:40.5pt" o:ole="">
+            <v:imagedata r:id="rId16" o:title=""/>
+          </v:shape>
+          <o:OLEObject Type="Embed" ProgID="Package" ShapeID="_x0000_i1037" DrawAspect="Content" ObjectID="_1614355689" r:id="rId17"/>
+        </w:object>
+      </w:r>
+      <w:bookmarkStart w:id="8" w:name="_GoBack"/>
+      <w:bookmarkEnd w:id="8"/>
     </w:p>
     <w:p>
       <w:pPr>
@@ -445,9 +463,9 @@
       <w:r>
         <w:object w:dxaOrig="1845" w:dyaOrig="811">
           <v:shape id="_x0000_i1028" type="#_x0000_t75" style="width:92.25pt;height:40.5pt" o:ole="">
-            <v:imagedata r:id="rId14" o:title=""/>
+            <v:imagedata r:id="rId18" o:title=""/>
           </v:shape>
-          <o:OLEObject Type="Embed" ProgID="Package" ShapeID="_x0000_i1028" DrawAspect="Content" ObjectID="_1614350535" r:id="rId15"/>
+          <o:OLEObject Type="Embed" ProgID="Package" ShapeID="_x0000_i1028" DrawAspect="Content" ObjectID="_1614355690" r:id="rId19"/>
         </w:object>
       </w:r>
     </w:p>
@@ -482,9 +500,9 @@
       <w:r>
         <w:object w:dxaOrig="1906" w:dyaOrig="811">
           <v:shape id="_x0000_i1029" type="#_x0000_t75" style="width:95.25pt;height:40.5pt" o:ole="">
-            <v:imagedata r:id="rId16" o:title=""/>
+            <v:imagedata r:id="rId20" o:title=""/>
           </v:shape>
-          <o:OLEObject Type="Embed" ProgID="Package" ShapeID="_x0000_i1029" DrawAspect="Content" ObjectID="_1614350536" r:id="rId17"/>
+          <o:OLEObject Type="Embed" ProgID="Package" ShapeID="_x0000_i1029" DrawAspect="Content" ObjectID="_1614355691" r:id="rId21"/>
         </w:object>
       </w:r>
       <w:r>
@@ -493,9 +511,9 @@
       <w:r>
         <w:object w:dxaOrig="1921" w:dyaOrig="811">
           <v:shape id="_x0000_i1030" type="#_x0000_t75" style="width:96pt;height:40.5pt" o:ole="">
-            <v:imagedata r:id="rId18" o:title=""/>
+            <v:imagedata r:id="rId22" o:title=""/>
           </v:shape>
-          <o:OLEObject Type="Embed" ProgID="Package" ShapeID="_x0000_i1030" DrawAspect="Content" ObjectID="_1614350537" r:id="rId19"/>
+          <o:OLEObject Type="Embed" ProgID="Package" ShapeID="_x0000_i1030" DrawAspect="Content" ObjectID="_1614355692" r:id="rId23"/>
         </w:object>
       </w:r>
       <w:r>
@@ -504,9 +522,9 @@
       <w:r>
         <w:object w:dxaOrig="1906" w:dyaOrig="811">
           <v:shape id="_x0000_i1031" type="#_x0000_t75" style="width:95.25pt;height:40.5pt" o:ole="">
-            <v:imagedata r:id="rId20" o:title=""/>
+            <v:imagedata r:id="rId24" o:title=""/>
           </v:shape>
-          <o:OLEObject Type="Embed" ProgID="Package" ShapeID="_x0000_i1031" DrawAspect="Content" ObjectID="_1614350538" r:id="rId21"/>
+          <o:OLEObject Type="Embed" ProgID="Package" ShapeID="_x0000_i1031" DrawAspect="Content" ObjectID="_1614355693" r:id="rId25"/>
         </w:object>
       </w:r>
     </w:p>
@@ -525,9 +543,9 @@
       <w:r>
         <w:object w:dxaOrig="1906" w:dyaOrig="811">
           <v:shape id="_x0000_i1032" type="#_x0000_t75" style="width:95.25pt;height:40.5pt" o:ole="">
-            <v:imagedata r:id="rId22" o:title=""/>
+            <v:imagedata r:id="rId26" o:title=""/>
           </v:shape>
-          <o:OLEObject Type="Embed" ProgID="Package" ShapeID="_x0000_i1032" DrawAspect="Content" ObjectID="_1614350539" r:id="rId23"/>
+          <o:OLEObject Type="Embed" ProgID="Package" ShapeID="_x0000_i1032" DrawAspect="Content" ObjectID="_1614355694" r:id="rId27"/>
         </w:object>
       </w:r>
       <w:r>
@@ -536,9 +554,9 @@
       <w:r>
         <w:object w:dxaOrig="1876" w:dyaOrig="811">
           <v:shape id="_x0000_i1033" type="#_x0000_t75" style="width:93.75pt;height:40.5pt" o:ole="">
-            <v:imagedata r:id="rId24" o:title=""/>
+            <v:imagedata r:id="rId28" o:title=""/>
           </v:shape>
-          <o:OLEObject Type="Embed" ProgID="Package" ShapeID="_x0000_i1033" DrawAspect="Content" ObjectID="_1614350540" r:id="rId25"/>
+          <o:OLEObject Type="Embed" ProgID="Package" ShapeID="_x0000_i1033" DrawAspect="Content" ObjectID="_1614355695" r:id="rId29"/>
         </w:object>
       </w:r>
       <w:r>
@@ -547,9 +565,9 @@
       <w:r>
         <w:object w:dxaOrig="1921" w:dyaOrig="811">
           <v:shape id="_x0000_i1034" type="#_x0000_t75" style="width:96pt;height:40.5pt" o:ole="">
-            <v:imagedata r:id="rId26" o:title=""/>
+            <v:imagedata r:id="rId30" o:title=""/>
           </v:shape>
-          <o:OLEObject Type="Embed" ProgID="Package" ShapeID="_x0000_i1034" DrawAspect="Content" ObjectID="_1614350541" r:id="rId27"/>
+          <o:OLEObject Type="Embed" ProgID="Package" ShapeID="_x0000_i1034" DrawAspect="Content" ObjectID="_1614355696" r:id="rId31"/>
         </w:object>
       </w:r>
     </w:p>
@@ -567,14 +585,12 @@
     <w:p>
       <w:r>
         <w:object w:dxaOrig="2070" w:dyaOrig="811">
-          <v:shape id="_x0000_i1039" type="#_x0000_t75" style="width:103.5pt;height:40.5pt" o:ole="">
-            <v:imagedata r:id="rId28" o:title=""/>
+          <v:shape id="_x0000_i1035" type="#_x0000_t75" style="width:103.5pt;height:40.5pt" o:ole="">
+            <v:imagedata r:id="rId32" o:title=""/>
           </v:shape>
-          <o:OLEObject Type="Embed" ProgID="Package" ShapeID="_x0000_i1039" DrawAspect="Content" ObjectID="_1614350542" r:id="rId29"/>
+          <o:OLEObject Type="Embed" ProgID="Package" ShapeID="_x0000_i1035" DrawAspect="Content" ObjectID="_1614355697" r:id="rId33"/>
         </w:object>
       </w:r>
-      <w:bookmarkStart w:id="8" w:name="_GoBack"/>
-      <w:bookmarkEnd w:id="8"/>
     </w:p>
     <w:p/>
     <w:p>

</xml_diff>